<commit_message>
4 & 5 Modification 4
</commit_message>
<xml_diff>
--- a/5. Clarify the definition of the system/5.1. Определение требований к ПО.docx
+++ b/5. Clarify the definition of the system/5.1. Определение требований к ПО.docx
@@ -711,7 +711,6 @@
     </w:p>
     <w:p>
       <w:pPr>
-        <w:ind w:left="-142" w:firstLine="568"/>
         <w:jc w:val="both"/>
         <w:rPr>
           <w:rFonts w:ascii="Times New Roman" w:hAnsi="Times New Roman" w:cs="Times New Roman"/>
@@ -740,133 +739,6 @@
           <w:szCs w:val="28"/>
           <w:lang w:val="ru-RU" w:eastAsia="ru-RU"/>
         </w:rPr>
-        <w:drawing>
-          <wp:inline distT="0" distB="0" distL="0" distR="0">
-            <wp:extent cx="6120765" cy="2595717"/>
-            <wp:effectExtent l="19050" t="0" r="0" b="0"/>
-            <wp:docPr id="13" name="Рисунок 13"/>
-            <wp:cNvGraphicFramePr>
-              <a:graphicFrameLocks xmlns:a="http://schemas.openxmlformats.org/drawingml/2006/main" noChangeAspect="1"/>
-            </wp:cNvGraphicFramePr>
-            <a:graphic xmlns:a="http://schemas.openxmlformats.org/drawingml/2006/main">
-              <a:graphicData uri="http://schemas.openxmlformats.org/drawingml/2006/picture">
-                <pic:pic xmlns:pic="http://schemas.openxmlformats.org/drawingml/2006/picture">
-                  <pic:nvPicPr>
-                    <pic:cNvPr id="0" name="Picture 13"/>
-                    <pic:cNvPicPr>
-                      <a:picLocks noChangeAspect="1" noChangeArrowheads="1"/>
-                    </pic:cNvPicPr>
-                  </pic:nvPicPr>
-                  <pic:blipFill>
-                    <a:blip r:embed="rId10" cstate="print"/>
-                    <a:srcRect/>
-                    <a:stretch>
-                      <a:fillRect/>
-                    </a:stretch>
-                  </pic:blipFill>
-                  <pic:spPr bwMode="auto">
-                    <a:xfrm>
-                      <a:off x="0" y="0"/>
-                      <a:ext cx="6120765" cy="2595717"/>
-                    </a:xfrm>
-                    <a:prstGeom prst="rect">
-                      <a:avLst/>
-                    </a:prstGeom>
-                    <a:noFill/>
-                    <a:ln w="9525">
-                      <a:noFill/>
-                      <a:miter lim="800000"/>
-                      <a:headEnd/>
-                      <a:tailEnd/>
-                    </a:ln>
-                  </pic:spPr>
-                </pic:pic>
-              </a:graphicData>
-            </a:graphic>
-          </wp:inline>
-        </w:drawing>
-      </w:r>
-    </w:p>
-    <w:p>
-      <w:pPr>
-        <w:ind w:left="-142" w:firstLine="568"/>
-        <w:jc w:val="both"/>
-        <w:rPr>
-          <w:rFonts w:ascii="Times New Roman" w:hAnsi="Times New Roman" w:cs="Times New Roman"/>
-          <w:sz w:val="28"/>
-          <w:szCs w:val="28"/>
-          <w:lang w:val="ru-RU"/>
-        </w:rPr>
-      </w:pPr>
-      <w:r>
-        <w:rPr>
-          <w:rFonts w:ascii="Times New Roman" w:hAnsi="Times New Roman" w:cs="Times New Roman"/>
-          <w:sz w:val="28"/>
-          <w:szCs w:val="28"/>
-          <w:lang w:val="ru-RU"/>
-        </w:rPr>
-        <w:t>Схема 7</w:t>
-      </w:r>
-      <w:r>
-        <w:rPr>
-          <w:rFonts w:ascii="Times New Roman" w:hAnsi="Times New Roman" w:cs="Times New Roman"/>
-          <w:sz w:val="28"/>
-          <w:szCs w:val="28"/>
-          <w:lang w:val="ru-RU"/>
-        </w:rPr>
-        <w:t>. Определение вводов, выводов и функций подсистемы «</w:t>
-      </w:r>
-      <w:r>
-        <w:rPr>
-          <w:rFonts w:ascii="Times New Roman" w:hAnsi="Times New Roman" w:cs="Times New Roman"/>
-          <w:sz w:val="28"/>
-          <w:szCs w:val="28"/>
-          <w:lang w:val="ru-RU"/>
-        </w:rPr>
-        <w:t>Система баз данных клиентов и транспортных средств</w:t>
-      </w:r>
-      <w:r>
-        <w:rPr>
-          <w:rFonts w:ascii="Times New Roman" w:hAnsi="Times New Roman" w:cs="Times New Roman"/>
-          <w:sz w:val="28"/>
-          <w:szCs w:val="28"/>
-          <w:lang w:val="ru-RU"/>
-        </w:rPr>
-        <w:t>»</w:t>
-      </w:r>
-    </w:p>
-    <w:p>
-      <w:pPr>
-        <w:ind w:left="-142" w:firstLine="568"/>
-        <w:jc w:val="both"/>
-        <w:rPr>
-          <w:rFonts w:ascii="Times New Roman" w:hAnsi="Times New Roman" w:cs="Times New Roman"/>
-          <w:sz w:val="28"/>
-          <w:szCs w:val="28"/>
-          <w:lang w:val="ru-RU"/>
-        </w:rPr>
-      </w:pPr>
-    </w:p>
-    <w:p>
-      <w:pPr>
-        <w:ind w:left="-142" w:firstLine="568"/>
-        <w:jc w:val="both"/>
-        <w:rPr>
-          <w:rFonts w:ascii="Times New Roman" w:hAnsi="Times New Roman" w:cs="Times New Roman"/>
-          <w:sz w:val="28"/>
-          <w:szCs w:val="28"/>
-          <w:lang w:val="ru-RU"/>
-        </w:rPr>
-      </w:pPr>
-      <w:r>
-        <w:rPr>
-          <w:rFonts w:ascii="Times New Roman" w:hAnsi="Times New Roman" w:cs="Times New Roman"/>
-          <w:noProof/>
-          <w:sz w:val="28"/>
-          <w:szCs w:val="28"/>
-          <w:lang w:val="ru-RU" w:eastAsia="ru-RU"/>
-        </w:rPr>
-        <w:lastRenderedPageBreak/>
         <w:drawing>
           <wp:inline distT="0" distB="0" distL="0" distR="0">
             <wp:extent cx="4714875" cy="2381250"/>
@@ -885,7 +757,7 @@
                     </pic:cNvPicPr>
                   </pic:nvPicPr>
                   <pic:blipFill>
-                    <a:blip r:embed="rId11" cstate="print"/>
+                    <a:blip r:embed="rId10" cstate="print"/>
                     <a:srcRect/>
                     <a:stretch>
                       <a:fillRect/>
@@ -932,7 +804,16 @@
           <w:szCs w:val="28"/>
           <w:lang w:val="ru-RU"/>
         </w:rPr>
-        <w:t>Схема 8</w:t>
+        <w:t xml:space="preserve">Схема </w:t>
+      </w:r>
+      <w:r>
+        <w:rPr>
+          <w:rFonts w:ascii="Times New Roman" w:hAnsi="Times New Roman" w:cs="Times New Roman"/>
+          <w:sz w:val="28"/>
+          <w:szCs w:val="28"/>
+          <w:lang w:val="ru-RU"/>
+        </w:rPr>
+        <w:t>7</w:t>
       </w:r>
       <w:r>
         <w:rPr>
@@ -993,6 +874,7 @@
           <w:szCs w:val="28"/>
           <w:lang w:val="ru-RU" w:eastAsia="ru-RU"/>
         </w:rPr>
+        <w:lastRenderedPageBreak/>
         <w:drawing>
           <wp:inline distT="0" distB="0" distL="0" distR="0">
             <wp:extent cx="5867400" cy="2990850"/>
@@ -1011,7 +893,7 @@
                     </pic:cNvPicPr>
                   </pic:nvPicPr>
                   <pic:blipFill>
-                    <a:blip r:embed="rId12" cstate="print"/>
+                    <a:blip r:embed="rId11" cstate="print"/>
                     <a:srcRect/>
                     <a:stretch>
                       <a:fillRect/>
@@ -1058,7 +940,16 @@
           <w:szCs w:val="28"/>
           <w:lang w:val="ru-RU"/>
         </w:rPr>
-        <w:t>Схема 9</w:t>
+        <w:t xml:space="preserve">Схема </w:t>
+      </w:r>
+      <w:r>
+        <w:rPr>
+          <w:rFonts w:ascii="Times New Roman" w:hAnsi="Times New Roman" w:cs="Times New Roman"/>
+          <w:sz w:val="28"/>
+          <w:szCs w:val="28"/>
+          <w:lang w:val="ru-RU"/>
+        </w:rPr>
+        <w:t>8</w:t>
       </w:r>
       <w:r>
         <w:rPr>
@@ -1119,7 +1010,6 @@
           <w:szCs w:val="28"/>
           <w:lang w:val="ru-RU" w:eastAsia="ru-RU"/>
         </w:rPr>
-        <w:lastRenderedPageBreak/>
         <w:drawing>
           <wp:inline distT="0" distB="0" distL="0" distR="0">
             <wp:extent cx="5924550" cy="2657475"/>
@@ -1138,7 +1028,7 @@
                     </pic:cNvPicPr>
                   </pic:nvPicPr>
                   <pic:blipFill>
-                    <a:blip r:embed="rId13" cstate="print"/>
+                    <a:blip r:embed="rId12" cstate="print"/>
                     <a:srcRect/>
                     <a:stretch>
                       <a:fillRect/>
@@ -1185,7 +1075,16 @@
           <w:szCs w:val="28"/>
           <w:lang w:val="ru-RU"/>
         </w:rPr>
-        <w:t>Схема 10</w:t>
+        <w:t xml:space="preserve">Схема </w:t>
+      </w:r>
+      <w:r>
+        <w:rPr>
+          <w:rFonts w:ascii="Times New Roman" w:hAnsi="Times New Roman" w:cs="Times New Roman"/>
+          <w:sz w:val="28"/>
+          <w:szCs w:val="28"/>
+          <w:lang w:val="ru-RU"/>
+        </w:rPr>
+        <w:t>9</w:t>
       </w:r>
       <w:r>
         <w:rPr>
@@ -1203,7 +1102,7 @@
           <w:szCs w:val="28"/>
           <w:lang w:val="ru-RU"/>
         </w:rPr>
-        <w:t>Работа с клиентами</w:t>
+        <w:t>Управление предприятием</w:t>
       </w:r>
       <w:r>
         <w:rPr>
@@ -1412,6 +1311,7 @@
           <w:szCs w:val="28"/>
           <w:lang w:val="ru-RU"/>
         </w:rPr>
+        <w:lastRenderedPageBreak/>
         <w:t>Операторам</w:t>
       </w:r>
       <w:r>
@@ -1773,7 +1673,6 @@
           <w:szCs w:val="28"/>
           <w:lang w:val="ru-RU"/>
         </w:rPr>
-        <w:lastRenderedPageBreak/>
         <w:t>При отключении сервера система переходит в р</w:t>
       </w:r>
       <w:r>
@@ -2416,6 +2315,7 @@
           <w:szCs w:val="28"/>
           <w:lang w:val="ru-RU"/>
         </w:rPr>
+        <w:lastRenderedPageBreak/>
         <w:t>Определение атрибутов системной среды. Ограничения проектирования</w:t>
       </w:r>
       <w:r>
@@ -3162,7 +3062,7 @@
   <a:extraClrSchemeLst/>
   <a:extLst>
     <a:ext uri="{05A4C25C-085E-4340-85A3-A5531E510DB2}">
-      <thm15:themeFamily xmlns="" xmlns:thm15="http://schemas.microsoft.com/office/thememl/2012/main" name="Office Theme" id="{62F939B6-93AF-4DB8-9C6B-D6C7DFDC589F}" vid="{4A3C46E8-61CC-4603-A589-7422A47A8E4A}"/>
+      <thm15:themeFamily xmlns:thm15="http://schemas.microsoft.com/office/thememl/2012/main" xmlns="" name="Office Theme" id="{62F939B6-93AF-4DB8-9C6B-D6C7DFDC589F}" vid="{4A3C46E8-61CC-4603-A589-7422A47A8E4A}"/>
     </a:ext>
   </a:extLst>
 </a:theme>

</xml_diff>